<commit_message>
Update title in codebook
</commit_message>
<xml_diff>
--- a/data/final-files-nluo/Summer of Data_Code Book.docx
+++ b/data/final-files-nluo/Summer of Data_Code Book.docx
@@ -13,6 +13,8 @@
     </w:p>
     <w:p/>
     <w:p/>
+    <w:p/>
+    <w:p/>
     <w:p>
       <w:pPr>
         <w:rPr>
@@ -133,7 +135,19 @@
         <w:t xml:space="preserve"> and revised on </w:t>
       </w:r>
       <w:r>
-        <w:t>17/08/</w:t>
+        <w:t>1</w:t>
+      </w:r>
+      <w:r>
+        <w:t>2</w:t>
+      </w:r>
+      <w:r>
+        <w:t>/0</w:t>
+      </w:r>
+      <w:r>
+        <w:t>9</w:t>
+      </w:r>
+      <w:r>
+        <w:t>/</w:t>
       </w:r>
       <w:r>
         <w:t>2022.</w:t>
@@ -168,7 +182,6 @@
     <w:p/>
     <w:p>
       <w:r>
-        <w:lastRenderedPageBreak/>
         <w:t xml:space="preserve">Note: For Information collected for all judges in the High Courts of India appointed after </w:t>
       </w:r>
       <w:r>
@@ -356,6 +369,9 @@
       <w:r>
         <w:t>Format - DD-MM-YYYY</w:t>
       </w:r>
+      <w:r>
+        <w:t>/Not Available</w:t>
+      </w:r>
     </w:p>
     <w:p>
       <w:r>
@@ -374,6 +390,15 @@
     <w:p>
       <w:r>
         <w:t>Name of the State</w:t>
+      </w:r>
+      <w:r>
+        <w:t>/</w:t>
+      </w:r>
+      <w:r>
+        <w:t xml:space="preserve"> </w:t>
+      </w:r>
+      <w:r>
+        <w:t>Not Available</w:t>
       </w:r>
     </w:p>
     <w:p>
@@ -396,6 +421,15 @@
       <w:r>
         <w:t>Format - City/Town/Village/District (Either - Whatever is available)</w:t>
       </w:r>
+      <w:r>
+        <w:t>/</w:t>
+      </w:r>
+      <w:r>
+        <w:t xml:space="preserve"> </w:t>
+      </w:r>
+      <w:r>
+        <w:t>Not Available</w:t>
+      </w:r>
     </w:p>
     <w:p>
       <w:r>
@@ -419,12 +453,15 @@
     </w:p>
     <w:p>
       <w:r>
+        <w:lastRenderedPageBreak/>
         <w:t>Format - DD-MM-YYYY</w:t>
       </w:r>
-    </w:p>
-    <w:p>
-      <w:r>
-        <w:lastRenderedPageBreak/>
+      <w:r>
+        <w:t>/Not Available</w:t>
+      </w:r>
+    </w:p>
+    <w:p>
+      <w:r>
         <w:t>Type - Date</w:t>
       </w:r>
     </w:p>
@@ -445,6 +482,9 @@
     <w:p>
       <w:r>
         <w:t>Format - DD-MM-YYYY</w:t>
+      </w:r>
+      <w:r>
+        <w:t>/Not Available</w:t>
       </w:r>
     </w:p>
     <w:p>
@@ -640,6 +680,7 @@
     </w:p>
     <w:p>
       <w:r>
+        <w:lastRenderedPageBreak/>
         <w:t xml:space="preserve">Note: </w:t>
       </w:r>
       <w:proofErr w:type="spellStart"/>
@@ -773,6 +814,9 @@
       <w:r>
         <w:t>Format - Yes/No</w:t>
       </w:r>
+      <w:r>
+        <w:t>/Not Available</w:t>
+      </w:r>
     </w:p>
     <w:p>
       <w:r>
@@ -805,6 +849,9 @@
       <w:r>
         <w:t>Definition - Name of the High Court</w:t>
       </w:r>
+      <w:r>
+        <w:t>/Not Applicable</w:t>
+      </w:r>
     </w:p>
     <w:p>
       <w:r>
@@ -824,6 +871,9 @@
       <w:r>
         <w:t>Definition - Name of the High Court</w:t>
       </w:r>
+      <w:r>
+        <w:t>/Not Applicable</w:t>
+      </w:r>
     </w:p>
     <w:p>
       <w:r>
@@ -843,6 +893,9 @@
       <w:r>
         <w:t>Definition - Name of the High Court</w:t>
       </w:r>
+      <w:r>
+        <w:t>/Not Applicable</w:t>
+      </w:r>
     </w:p>
     <w:p>
       <w:r>
@@ -874,7 +927,6 @@
         <w:pStyle w:val="Heading2"/>
       </w:pPr>
       <w:r>
-        <w:lastRenderedPageBreak/>
         <w:t>Column W – Date of appointment to the Supreme Court</w:t>
       </w:r>
     </w:p>
@@ -888,11 +940,7 @@
         <w:t>Type - Date</w:t>
       </w:r>
     </w:p>
-    <w:p>
-      <w:pPr>
-        <w:pStyle w:val="Heading2"/>
-      </w:pPr>
-    </w:p>
+    <w:p/>
     <w:p>
       <w:pPr>
         <w:pStyle w:val="Heading2"/>
@@ -970,11 +1018,7 @@
         <w:t xml:space="preserve">Note - This variable ascertains if a judge in the High Court ever served in the subordinate judiciary. For all judges in the Cadre of service, the answer would be Yes. For judges in the cadre of Bar, the answer would be Yes if they had joined the subordinate judiciary and then resigned from the service. Otherwise, for judges in the cadre of Bar, it would be ‘No’. </w:t>
       </w:r>
     </w:p>
-    <w:p>
-      <w:pPr>
-        <w:pStyle w:val="Heading2"/>
-      </w:pPr>
-    </w:p>
+    <w:p/>
     <w:p>
       <w:pPr>
         <w:pStyle w:val="Heading2"/>
@@ -998,11 +1042,7 @@
         <w:t xml:space="preserve">Note - This variable ascertains if a judge in the High Court ever practiced as an advocate. For all judges in the Bar cadre, the answer would be yes. For judges in the Service cadre, the answer would be Yes only if they practised as an advocate before joining the judicial service. </w:t>
       </w:r>
     </w:p>
-    <w:p>
-      <w:pPr>
-        <w:pStyle w:val="Heading2"/>
-      </w:pPr>
-    </w:p>
+    <w:p/>
     <w:p>
       <w:pPr>
         <w:pStyle w:val="Heading2"/>
@@ -1013,7 +1053,10 @@
     </w:p>
     <w:p>
       <w:r>
-        <w:t>Format - Yes/No/NA</w:t>
+        <w:t>Format - Yes/No/N</w:t>
+      </w:r>
+      <w:r>
+        <w:t>ot Applicable</w:t>
       </w:r>
     </w:p>
     <w:p>
@@ -1023,14 +1066,16 @@
     </w:p>
     <w:p>
       <w:r>
-        <w:t>Note - This variable is meant for judges from the Bar cadre. For judges from the service cadre with no litigation experience, the answer would be NA.</w:t>
-      </w:r>
-    </w:p>
-    <w:p>
-      <w:pPr>
-        <w:pStyle w:val="Heading2"/>
-      </w:pPr>
-    </w:p>
+        <w:t xml:space="preserve">Note - This variable is meant for judges </w:t>
+      </w:r>
+      <w:r>
+        <w:t>with litigation experience</w:t>
+      </w:r>
+      <w:r>
+        <w:t>. For judges from the service cadre with no litigation experience, the answer would be NA.</w:t>
+      </w:r>
+    </w:p>
+    <w:p/>
     <w:p>
       <w:pPr>
         <w:pStyle w:val="Heading2"/>
@@ -1041,7 +1086,10 @@
     </w:p>
     <w:p>
       <w:r>
-        <w:t>Format - Yes/No/NA</w:t>
+        <w:t>Format - Yes/No/N</w:t>
+      </w:r>
+      <w:r>
+        <w:t>ot Applicable</w:t>
       </w:r>
     </w:p>
     <w:p>
@@ -1051,7 +1099,20 @@
     </w:p>
     <w:p>
       <w:r>
-        <w:t>Note - This variable is meant for judges with prior experience in subordinate judiciary. For judges without such experience, the answer would be NA.</w:t>
+        <w:lastRenderedPageBreak/>
+        <w:t>Note - This variable is meant for judges with prior experience in subordinate judiciary. For judges without such experience, the answer would be N</w:t>
+      </w:r>
+      <w:r>
+        <w:t xml:space="preserve">ot </w:t>
+      </w:r>
+      <w:r>
+        <w:t>A</w:t>
+      </w:r>
+      <w:r>
+        <w:t>pplicable</w:t>
+      </w:r>
+      <w:r>
+        <w:t>.</w:t>
       </w:r>
     </w:p>
     <w:p/>
@@ -1065,7 +1126,10 @@
     </w:p>
     <w:p>
       <w:r>
-        <w:t>Format - Yes/No/NA</w:t>
+        <w:t>Format - Yes/No/N</w:t>
+      </w:r>
+      <w:r>
+        <w:t>ot Applicable</w:t>
       </w:r>
     </w:p>
     <w:p>
@@ -1075,7 +1139,10 @@
     </w:p>
     <w:p>
       <w:r>
-        <w:t>Note - This variable is meant for judges with prior litigation experience as an advocate. For judges without such experience, the answer would be NA.</w:t>
+        <w:t>Note - This variable is meant for judges with prior litigation experience as an advocate. For judges without such experience, the answer would be N</w:t>
+      </w:r>
+      <w:r>
+        <w:t>ot Applicable</w:t>
       </w:r>
     </w:p>
     <w:p/>
@@ -1089,7 +1156,10 @@
     </w:p>
     <w:p>
       <w:r>
-        <w:t>Format - Yes/No/NA</w:t>
+        <w:t>Format - Yes/No/N</w:t>
+      </w:r>
+      <w:r>
+        <w:t>ot Applicable</w:t>
       </w:r>
     </w:p>
     <w:p>
@@ -1099,7 +1169,10 @@
     </w:p>
     <w:p>
       <w:r>
-        <w:t>Note - This variable is meant for judges with prior litigation experience as an advocate. For judges without such experience, the answer would be NA.</w:t>
+        <w:t>Note - This variable is meant for judges with prior litigation experience as an advocate. For judges without such experience, the answer would be N</w:t>
+      </w:r>
+      <w:r>
+        <w:t xml:space="preserve">ot Applicable </w:t>
       </w:r>
     </w:p>
     <w:p/>
@@ -1113,7 +1186,16 @@
     </w:p>
     <w:p>
       <w:r>
-        <w:t>Format - Yes/No/NA</w:t>
+        <w:t>Format - Yes/No</w:t>
+      </w:r>
+      <w:r>
+        <w:t>t Available</w:t>
+      </w:r>
+      <w:r>
+        <w:t>/N</w:t>
+      </w:r>
+      <w:r>
+        <w:t>ot Applicable</w:t>
       </w:r>
     </w:p>
     <w:p>
@@ -1123,14 +1205,13 @@
     </w:p>
     <w:p>
       <w:r>
-        <w:t>Note - This variable is meant for judges with prior litigation experience as an advocate. For judges without such experience, the answer would be NA.</w:t>
-      </w:r>
-    </w:p>
-    <w:p>
-      <w:pPr>
-        <w:pStyle w:val="Heading2"/>
-      </w:pPr>
-    </w:p>
+        <w:t>Note - This variable is meant for judges with prior litigation experience as an advocate. For judges without such experience, the answer would be N</w:t>
+      </w:r>
+      <w:r>
+        <w:t>ot Applicable</w:t>
+      </w:r>
+    </w:p>
+    <w:p/>
     <w:p>
       <w:pPr>
         <w:pStyle w:val="Heading2"/>
@@ -1141,7 +1222,16 @@
     </w:p>
     <w:p>
       <w:r>
-        <w:t>Format - Yes/No/NA</w:t>
+        <w:t>Format - Yes/N</w:t>
+      </w:r>
+      <w:r>
+        <w:t>ot Available</w:t>
+      </w:r>
+      <w:r>
+        <w:t>/N</w:t>
+      </w:r>
+      <w:r>
+        <w:t>ot Applicable</w:t>
       </w:r>
     </w:p>
     <w:p>
@@ -1151,7 +1241,10 @@
     </w:p>
     <w:p>
       <w:r>
-        <w:t>Note - This variable is meant for judges with prior litigation experience as an advocate. For judges without such experience, the answer would be NA.</w:t>
+        <w:t>Note - This variable is meant for judges with prior litigation experience as an advocate. For judges without such experience, the answer would be N</w:t>
+      </w:r>
+      <w:r>
+        <w:t>ot Applicable</w:t>
       </w:r>
     </w:p>
     <w:p/>
@@ -1165,7 +1258,16 @@
     </w:p>
     <w:p>
       <w:r>
-        <w:t>Format - Yes/No/NA</w:t>
+        <w:t>Format - Yes/No</w:t>
+      </w:r>
+      <w:r>
+        <w:t>t Available</w:t>
+      </w:r>
+      <w:r>
+        <w:t>/</w:t>
+      </w:r>
+      <w:r>
+        <w:t>Not Applicable</w:t>
       </w:r>
     </w:p>
     <w:p>
@@ -1175,7 +1277,13 @@
     </w:p>
     <w:p>
       <w:r>
-        <w:t>Note - This variable is meant for judges with prior litigation experience as an advocate. For judges without such experience, the answer would be NA.</w:t>
+        <w:t>Note - This variable is meant for judges with prior litigation experience as an advocate. For judges without such experience, the answer would be N</w:t>
+      </w:r>
+      <w:r>
+        <w:t>ot Applicable</w:t>
+      </w:r>
+      <w:r>
+        <w:t>.</w:t>
       </w:r>
     </w:p>
     <w:p/>
@@ -1198,7 +1306,10 @@
     </w:p>
     <w:p>
       <w:r>
-        <w:t>Definition - Name of the School/NA</w:t>
+        <w:t>Definition - Name of the School/N</w:t>
+      </w:r>
+      <w:r>
+        <w:t>ot Available</w:t>
       </w:r>
     </w:p>
     <w:p>
@@ -1212,183 +1323,237 @@
         <w:pStyle w:val="Heading2"/>
       </w:pPr>
       <w:r>
+        <w:t>Column AI – Graduation Institution</w:t>
+      </w:r>
+    </w:p>
+    <w:p>
+      <w:r>
+        <w:t>Definition - Name of the Institution</w:t>
+      </w:r>
+      <w:r>
+        <w:t>/N</w:t>
+      </w:r>
+      <w:r>
+        <w:t>ot Available</w:t>
+      </w:r>
+    </w:p>
+    <w:p>
+      <w:r>
+        <w:t>Type - Text</w:t>
+      </w:r>
+    </w:p>
+    <w:p/>
+    <w:p>
+      <w:pPr>
+        <w:pStyle w:val="Heading2"/>
+      </w:pPr>
+      <w:r>
+        <w:t>Column AJ – Graduation Specialization</w:t>
+      </w:r>
+    </w:p>
+    <w:p>
+      <w:r>
+        <w:t>Definition - Name of the Specialization</w:t>
+      </w:r>
+      <w:r>
+        <w:t>/N</w:t>
+      </w:r>
+      <w:r>
+        <w:t>ot Available</w:t>
+      </w:r>
+    </w:p>
+    <w:p>
+      <w:r>
+        <w:t>Type - Text</w:t>
+      </w:r>
+    </w:p>
+    <w:p/>
+    <w:p>
+      <w:pPr>
+        <w:pStyle w:val="Heading2"/>
+      </w:pPr>
+      <w:r>
+        <w:t>Column AK – Law Degree Institution</w:t>
+      </w:r>
+    </w:p>
+    <w:p>
+      <w:r>
+        <w:t>Definition - Name of the Institution</w:t>
+      </w:r>
+      <w:r>
+        <w:t>/N</w:t>
+      </w:r>
+      <w:r>
+        <w:t>ot Available</w:t>
+      </w:r>
+    </w:p>
+    <w:p>
+      <w:r>
+        <w:t>Type - Text</w:t>
+      </w:r>
+    </w:p>
+    <w:p/>
+    <w:p>
+      <w:pPr>
+        <w:pStyle w:val="Heading2"/>
+      </w:pPr>
+      <w:r>
+        <w:t>Column AL – Law Degree Year</w:t>
+      </w:r>
+    </w:p>
+    <w:p>
+      <w:r>
+        <w:t>Format - YYYY</w:t>
+      </w:r>
+      <w:r>
+        <w:t>/N</w:t>
+      </w:r>
+      <w:r>
+        <w:t>ot Available</w:t>
+      </w:r>
+    </w:p>
+    <w:p>
+      <w:r>
+        <w:t>Type - Text</w:t>
+      </w:r>
+    </w:p>
+    <w:p>
+      <w:pPr>
+        <w:pStyle w:val="Heading2"/>
+      </w:pPr>
+    </w:p>
+    <w:p>
+      <w:pPr>
+        <w:pStyle w:val="Heading2"/>
+      </w:pPr>
+      <w:r>
+        <w:t>Column AM – Bar Enrolment Year</w:t>
+      </w:r>
+    </w:p>
+    <w:p>
+      <w:r>
+        <w:t>Format - YYYY</w:t>
+      </w:r>
+      <w:r>
+        <w:t>/N</w:t>
+      </w:r>
+      <w:r>
+        <w:t>ot Available</w:t>
+      </w:r>
+    </w:p>
+    <w:p>
+      <w:r>
+        <w:t>Type - Text</w:t>
+      </w:r>
+    </w:p>
+    <w:p>
+      <w:r>
+        <w:t>Note - This variable is meant for judges with prior litigation experience as an advocate. For judges without such experience, the answer would be NA.</w:t>
+      </w:r>
+    </w:p>
+    <w:p/>
+    <w:p>
+      <w:pPr>
+        <w:pStyle w:val="Heading2"/>
+      </w:pPr>
+      <w:r>
+        <w:t>Column AN – State Bar Association where enrolled</w:t>
+      </w:r>
+    </w:p>
+    <w:p>
+      <w:r>
+        <w:t>Format - Name of the State/Not Available/N</w:t>
+      </w:r>
+      <w:r>
+        <w:t>ot Applicable</w:t>
+      </w:r>
+    </w:p>
+    <w:p>
+      <w:r>
+        <w:t>Type - Text</w:t>
+      </w:r>
+    </w:p>
+    <w:p>
+      <w:r>
+        <w:t>Note - This variable is meant for judges with prior litigation experience as an advocate. For judges without such experience, the answer would be N</w:t>
+      </w:r>
+      <w:r>
+        <w:t>ot Applicable</w:t>
+      </w:r>
+    </w:p>
+    <w:p/>
+    <w:p>
+      <w:pPr>
+        <w:pStyle w:val="Heading2"/>
+      </w:pPr>
+      <w:r>
+        <w:t>Column AO – Foreign Degree in Law</w:t>
+      </w:r>
+    </w:p>
+    <w:p>
+      <w:r>
+        <w:t>Format - Yes/No</w:t>
+      </w:r>
+      <w:r>
+        <w:t>/N</w:t>
+      </w:r>
+      <w:r>
+        <w:t>ot Available</w:t>
+      </w:r>
+    </w:p>
+    <w:p>
+      <w:r>
+        <w:t>Type - Categorical</w:t>
+      </w:r>
+    </w:p>
+    <w:p/>
+    <w:p>
+      <w:pPr>
+        <w:pStyle w:val="Heading2"/>
+      </w:pPr>
+      <w:r>
+        <w:t>Column AP – Post-Graduate in another subject</w:t>
+      </w:r>
+    </w:p>
+    <w:p>
+      <w:r>
+        <w:t>Format - Yes/No</w:t>
+      </w:r>
+      <w:r>
+        <w:t>/N</w:t>
+      </w:r>
+      <w:r>
+        <w:t>ot Available</w:t>
+      </w:r>
+    </w:p>
+    <w:p>
+      <w:r>
+        <w:t>Type - Categorical</w:t>
+      </w:r>
+    </w:p>
+    <w:p/>
+    <w:p>
+      <w:pPr>
+        <w:pStyle w:val="Heading2"/>
+      </w:pPr>
+      <w:r>
+        <w:t>Column AQ – Post-Graduate in Law</w:t>
+      </w:r>
+    </w:p>
+    <w:p>
+      <w:r>
+        <w:t>Format - Yes/No</w:t>
+      </w:r>
+      <w:r>
+        <w:t>/N</w:t>
+      </w:r>
+      <w:r>
+        <w:t>ot Available</w:t>
+      </w:r>
+    </w:p>
+    <w:p>
+      <w:r>
         <w:lastRenderedPageBreak/>
-        <w:t>Column AI – Graduation Institution</w:t>
-      </w:r>
-    </w:p>
-    <w:p>
-      <w:r>
-        <w:t>Definition - Name of the Institution/NA</w:t>
-      </w:r>
-    </w:p>
-    <w:p>
-      <w:r>
-        <w:t>Type - Text</w:t>
-      </w:r>
-    </w:p>
-    <w:p/>
-    <w:p>
-      <w:pPr>
-        <w:pStyle w:val="Heading2"/>
-      </w:pPr>
-      <w:r>
-        <w:t>Column AJ – Graduation Specialization</w:t>
-      </w:r>
-    </w:p>
-    <w:p>
-      <w:r>
-        <w:t>Definition - Name of the Specialization/NA</w:t>
-      </w:r>
-    </w:p>
-    <w:p>
-      <w:r>
-        <w:t>Type - Text</w:t>
-      </w:r>
-    </w:p>
-    <w:p/>
-    <w:p>
-      <w:pPr>
-        <w:pStyle w:val="Heading2"/>
-      </w:pPr>
-      <w:r>
-        <w:t>Column AK – Law Degree Institution</w:t>
-      </w:r>
-    </w:p>
-    <w:p>
-      <w:r>
-        <w:t>Definition - Name of the Institution/NA</w:t>
-      </w:r>
-    </w:p>
-    <w:p>
-      <w:r>
-        <w:t>Type - Text</w:t>
-      </w:r>
-    </w:p>
-    <w:p/>
-    <w:p>
-      <w:pPr>
-        <w:pStyle w:val="Heading2"/>
-      </w:pPr>
-      <w:r>
-        <w:t>Column AL – Law Degree Year</w:t>
-      </w:r>
-    </w:p>
-    <w:p>
-      <w:r>
-        <w:t>Format - YYYY/NA</w:t>
-      </w:r>
-    </w:p>
-    <w:p>
-      <w:r>
-        <w:t>Type - Text</w:t>
-      </w:r>
-    </w:p>
-    <w:p>
-      <w:pPr>
-        <w:pStyle w:val="Heading2"/>
-      </w:pPr>
-    </w:p>
-    <w:p>
-      <w:pPr>
-        <w:pStyle w:val="Heading2"/>
-      </w:pPr>
-      <w:r>
-        <w:t>Column AM – Bar Enrolment Year</w:t>
-      </w:r>
-    </w:p>
-    <w:p>
-      <w:r>
-        <w:t>Format - YYYY/NA</w:t>
-      </w:r>
-    </w:p>
-    <w:p>
-      <w:r>
-        <w:t>Type - Text</w:t>
-      </w:r>
-    </w:p>
-    <w:p>
-      <w:r>
-        <w:t>Note - This variable is meant for judges with prior litigation experience as an advocate. For judges without such experience, the answer would be NA.</w:t>
-      </w:r>
-    </w:p>
-    <w:p/>
-    <w:p>
-      <w:pPr>
-        <w:pStyle w:val="Heading2"/>
-      </w:pPr>
-      <w:r>
-        <w:t>Column AN – State Bar Association where enrolled</w:t>
-      </w:r>
-    </w:p>
-    <w:p>
-      <w:r>
-        <w:t>Format - Name of the State/Not Available/NA</w:t>
-      </w:r>
-    </w:p>
-    <w:p>
-      <w:r>
-        <w:t>Type - Text</w:t>
-      </w:r>
-    </w:p>
-    <w:p>
-      <w:r>
-        <w:t>Note - This variable is meant for judges with prior litigation experience as an advocate. For judges without such experience, the answer would be NA.</w:t>
-      </w:r>
-    </w:p>
-    <w:p/>
-    <w:p>
-      <w:pPr>
-        <w:pStyle w:val="Heading2"/>
-      </w:pPr>
-      <w:r>
-        <w:t>Column AO – Foreign Degree in Law</w:t>
-      </w:r>
-    </w:p>
-    <w:p>
-      <w:r>
-        <w:t>Format - Yes/No</w:t>
-      </w:r>
-    </w:p>
-    <w:p>
-      <w:r>
-        <w:t>Type - Categorical</w:t>
-      </w:r>
-    </w:p>
-    <w:p/>
-    <w:p>
-      <w:pPr>
-        <w:pStyle w:val="Heading2"/>
-      </w:pPr>
-      <w:r>
-        <w:t>Column AP – Post-Graduate in another subject</w:t>
-      </w:r>
-    </w:p>
-    <w:p>
-      <w:r>
-        <w:t>Format - Yes/No</w:t>
-      </w:r>
-    </w:p>
-    <w:p>
-      <w:r>
-        <w:t>Type - Categorical</w:t>
-      </w:r>
-    </w:p>
-    <w:p/>
-    <w:p>
-      <w:pPr>
-        <w:pStyle w:val="Heading2"/>
-      </w:pPr>
-      <w:r>
-        <w:t>Column AQ – Post-Graduate in Law</w:t>
-      </w:r>
-    </w:p>
-    <w:p>
-      <w:r>
-        <w:t>Format - Yes/No</w:t>
-      </w:r>
-    </w:p>
-    <w:p>
-      <w:r>
         <w:t>Type - Categorical</w:t>
       </w:r>
     </w:p>

</xml_diff>